<commit_message>
Code corrected and blog post completed
</commit_message>
<xml_diff>
--- a/2014/08/JavaScript Functions Part 2 - Function Expression/Function Expression.docx
+++ b/2014/08/JavaScript Functions Part 2 - Function Expression/Function Expression.docx
@@ -32,15 +32,7 @@
           <w:sz w:val="20"/>
           <w:szCs w:val="20"/>
         </w:rPr>
-        <w:t xml:space="preserve">unction series. </w:t>
-      </w:r>
-      <w:r>
-        <w:rPr>
-          <w:rFonts w:ascii="Bookman Old Style" w:hAnsi="Bookman Old Style"/>
-          <w:sz w:val="20"/>
-          <w:szCs w:val="20"/>
-        </w:rPr>
-        <w:t xml:space="preserve">In part 1, we discussed Function Declaration syntax in JavaScript and </w:t>
+        <w:t xml:space="preserve">unction series. In part 1, we discussed Function Declaration syntax in JavaScript and </w:t>
       </w:r>
       <w:r>
         <w:rPr>
@@ -56,52 +48,43 @@
           <w:sz w:val="20"/>
           <w:szCs w:val="20"/>
         </w:rPr>
-        <w:t xml:space="preserve"> traps associated with it.</w:t>
-      </w:r>
-      <w:r>
-        <w:rPr>
-          <w:rFonts w:ascii="Bookman Old Style" w:hAnsi="Bookman Old Style"/>
-          <w:sz w:val="20"/>
-          <w:szCs w:val="20"/>
-        </w:rPr>
-        <w:t xml:space="preserve"> In this article we will discuss JavaScript </w:t>
-      </w:r>
-      <w:r>
+        <w:t xml:space="preserve"> traps associated with it. In this article we will discuss JavaScript </w:t>
+      </w:r>
+      <w:r>
+        <w:rPr>
+          <w:rFonts w:ascii="Bookman Old Style" w:hAnsi="Bookman Old Style"/>
+          <w:sz w:val="20"/>
+          <w:szCs w:val="20"/>
+        </w:rPr>
+        <w:t>Function Expression.</w:t>
+      </w:r>
+      <w:r>
+        <w:rPr>
+          <w:rFonts w:ascii="Bookman Old Style" w:hAnsi="Bookman Old Style"/>
+          <w:sz w:val="20"/>
+          <w:szCs w:val="20"/>
+        </w:rPr>
+        <w:t xml:space="preserve"> </w:t>
+      </w:r>
+    </w:p>
+    <w:p>
+      <w:pPr>
         <w:rPr>
           <w:rFonts w:ascii="Bookman Old Style" w:hAnsi="Bookman Old Style"/>
           <w:b/>
           <w:sz w:val="20"/>
           <w:szCs w:val="20"/>
         </w:rPr>
+      </w:pPr>
+      <w:r>
+        <w:rPr>
+          <w:rFonts w:ascii="Bookman Old Style" w:hAnsi="Bookman Old Style"/>
+          <w:b/>
+          <w:sz w:val="20"/>
+          <w:szCs w:val="20"/>
+        </w:rPr>
         <w:t>Function Expression</w:t>
       </w:r>
-      <w:r>
-        <w:rPr>
-          <w:rFonts w:ascii="Bookman Old Style" w:hAnsi="Bookman Old Style"/>
-          <w:sz w:val="20"/>
-          <w:szCs w:val="20"/>
-        </w:rPr>
-        <w:t xml:space="preserve">. </w:t>
-      </w:r>
-    </w:p>
-    <w:p>
-      <w:pPr>
-        <w:rPr>
-          <w:rFonts w:ascii="Bookman Old Style" w:hAnsi="Bookman Old Style"/>
-          <w:b/>
-          <w:sz w:val="20"/>
-          <w:szCs w:val="20"/>
-        </w:rPr>
-      </w:pPr>
-      <w:r>
-        <w:rPr>
-          <w:rFonts w:ascii="Bookman Old Style" w:hAnsi="Bookman Old Style"/>
-          <w:b/>
-          <w:sz w:val="20"/>
-          <w:szCs w:val="20"/>
-        </w:rPr>
-        <w:t>Function Expression</w:t>
-      </w:r>
     </w:p>
     <w:p>
       <w:pPr>
@@ -260,431 +243,816 @@
           <w:szCs w:val="20"/>
         </w:rPr>
       </w:pPr>
+      <w:r>
+        <w:rPr>
+          <w:rFonts w:ascii="Bookman Old Style" w:hAnsi="Bookman Old Style"/>
+          <w:sz w:val="20"/>
+          <w:szCs w:val="20"/>
+        </w:rPr>
+        <w:t>Once you define a function using this syntax, the function name [</w:t>
+      </w:r>
+      <w:proofErr w:type="spellStart"/>
+      <w:r>
+        <w:rPr>
+          <w:rFonts w:ascii="Bookman Old Style" w:hAnsi="Bookman Old Style"/>
+          <w:sz w:val="20"/>
+          <w:szCs w:val="20"/>
+        </w:rPr>
+        <w:t>logMessage</w:t>
+      </w:r>
+      <w:proofErr w:type="spellEnd"/>
+      <w:r>
+        <w:rPr>
+          <w:rFonts w:ascii="Bookman Old Style" w:hAnsi="Bookman Old Style"/>
+          <w:sz w:val="20"/>
+          <w:szCs w:val="20"/>
+        </w:rPr>
+        <w:t xml:space="preserve"> in this case] becomes obsolete and the function can be called only using the assigned variable name [log].</w:t>
+      </w:r>
+      <w:r>
+        <w:rPr>
+          <w:rFonts w:ascii="Bookman Old Style" w:hAnsi="Bookman Old Style"/>
+          <w:sz w:val="20"/>
+          <w:szCs w:val="20"/>
+        </w:rPr>
+        <w:t xml:space="preserve"> </w:t>
+      </w:r>
+    </w:p>
+    <w:p>
+      <w:pPr>
+        <w:rPr>
+          <w:rFonts w:ascii="Bookman Old Style" w:hAnsi="Bookman Old Style"/>
+          <w:sz w:val="20"/>
+          <w:szCs w:val="20"/>
+        </w:rPr>
+      </w:pPr>
+      <w:r>
+        <w:rPr>
+          <w:rFonts w:ascii="Bookman Old Style" w:hAnsi="Bookman Old Style"/>
+          <w:sz w:val="20"/>
+          <w:szCs w:val="20"/>
+        </w:rPr>
+        <w:t>So you might be thinking, JavaScript runtime must be doing function hoisting in this case as well and you can call the function first and define it later?  Well, your assumption is partially correct. JavaScript engine does perform function hoisting in this case, however since the function was assigned to a variable value, it hoist the variable instead of complete function definition. So JavaScript runtime re-implements the code as shown in below code snippet</w:t>
+      </w:r>
+    </w:p>
+    <w:p>
+      <w:pPr>
+        <w:rPr>
+          <w:rFonts w:ascii="Bookman Old Style" w:hAnsi="Bookman Old Style"/>
+          <w:sz w:val="20"/>
+          <w:szCs w:val="20"/>
+        </w:rPr>
+      </w:pPr>
+      <w:proofErr w:type="gramStart"/>
+      <w:r>
+        <w:rPr>
+          <w:rFonts w:ascii="Bookman Old Style" w:hAnsi="Bookman Old Style"/>
+          <w:sz w:val="20"/>
+          <w:szCs w:val="20"/>
+        </w:rPr>
+        <w:t>var</w:t>
+      </w:r>
+      <w:proofErr w:type="gramEnd"/>
+      <w:r>
+        <w:rPr>
+          <w:rFonts w:ascii="Bookman Old Style" w:hAnsi="Bookman Old Style"/>
+          <w:sz w:val="20"/>
+          <w:szCs w:val="20"/>
+        </w:rPr>
+        <w:t xml:space="preserve"> log;</w:t>
+      </w:r>
+    </w:p>
+    <w:p>
+      <w:pPr>
+        <w:rPr>
+          <w:rFonts w:ascii="Bookman Old Style" w:hAnsi="Bookman Old Style"/>
+          <w:sz w:val="20"/>
+          <w:szCs w:val="20"/>
+        </w:rPr>
+      </w:pPr>
+      <w:proofErr w:type="gramStart"/>
+      <w:r>
+        <w:rPr>
+          <w:rFonts w:ascii="Bookman Old Style" w:hAnsi="Bookman Old Style"/>
+          <w:sz w:val="20"/>
+          <w:szCs w:val="20"/>
+        </w:rPr>
+        <w:t>log</w:t>
+      </w:r>
+      <w:proofErr w:type="gramEnd"/>
+      <w:r>
+        <w:rPr>
+          <w:rFonts w:ascii="Bookman Old Style" w:hAnsi="Bookman Old Style"/>
+          <w:sz w:val="20"/>
+          <w:szCs w:val="20"/>
+        </w:rPr>
+        <w:t xml:space="preserve"> = function </w:t>
+      </w:r>
+      <w:proofErr w:type="spellStart"/>
+      <w:r>
+        <w:rPr>
+          <w:rFonts w:ascii="Bookman Old Style" w:hAnsi="Bookman Old Style"/>
+          <w:sz w:val="20"/>
+          <w:szCs w:val="20"/>
+        </w:rPr>
+        <w:t>logMessage</w:t>
+      </w:r>
+      <w:proofErr w:type="spellEnd"/>
+      <w:r>
+        <w:rPr>
+          <w:rFonts w:ascii="Bookman Old Style" w:hAnsi="Bookman Old Style"/>
+          <w:sz w:val="20"/>
+          <w:szCs w:val="20"/>
+        </w:rPr>
+        <w:t>(message){</w:t>
+      </w:r>
+    </w:p>
+    <w:p>
+      <w:pPr>
+        <w:rPr>
+          <w:rFonts w:ascii="Bookman Old Style" w:hAnsi="Bookman Old Style"/>
+          <w:sz w:val="20"/>
+          <w:szCs w:val="20"/>
+        </w:rPr>
+      </w:pPr>
+      <w:r>
+        <w:rPr>
+          <w:rFonts w:ascii="Bookman Old Style" w:hAnsi="Bookman Old Style"/>
+          <w:sz w:val="20"/>
+          <w:szCs w:val="20"/>
+        </w:rPr>
+        <w:tab/>
+      </w:r>
+      <w:proofErr w:type="gramStart"/>
+      <w:r>
+        <w:rPr>
+          <w:rFonts w:ascii="Bookman Old Style" w:hAnsi="Bookman Old Style"/>
+          <w:sz w:val="20"/>
+          <w:szCs w:val="20"/>
+        </w:rPr>
+        <w:t>console.log(</w:t>
+      </w:r>
+      <w:proofErr w:type="gramEnd"/>
+      <w:r>
+        <w:rPr>
+          <w:rFonts w:ascii="Bookman Old Style" w:hAnsi="Bookman Old Style"/>
+          <w:sz w:val="20"/>
+          <w:szCs w:val="20"/>
+        </w:rPr>
+        <w:t>message);</w:t>
+      </w:r>
+    </w:p>
+    <w:p>
+      <w:pPr>
+        <w:rPr>
+          <w:rFonts w:ascii="Bookman Old Style" w:hAnsi="Bookman Old Style"/>
+          <w:sz w:val="20"/>
+          <w:szCs w:val="20"/>
+        </w:rPr>
+      </w:pPr>
+      <w:r>
+        <w:rPr>
+          <w:rFonts w:ascii="Bookman Old Style" w:hAnsi="Bookman Old Style"/>
+          <w:sz w:val="20"/>
+          <w:szCs w:val="20"/>
+        </w:rPr>
+        <w:t>}</w:t>
+      </w:r>
+    </w:p>
+    <w:p>
+      <w:pPr>
+        <w:rPr>
+          <w:rFonts w:ascii="Bookman Old Style" w:hAnsi="Bookman Old Style"/>
+          <w:sz w:val="20"/>
+          <w:szCs w:val="20"/>
+        </w:rPr>
+      </w:pPr>
+      <w:proofErr w:type="gramStart"/>
+      <w:r>
+        <w:rPr>
+          <w:rFonts w:ascii="Bookman Old Style" w:hAnsi="Bookman Old Style"/>
+          <w:sz w:val="20"/>
+          <w:szCs w:val="20"/>
+        </w:rPr>
+        <w:t>log(</w:t>
+      </w:r>
+      <w:proofErr w:type="gramEnd"/>
+      <w:r>
+        <w:rPr>
+          <w:rFonts w:ascii="Bookman Old Style" w:hAnsi="Bookman Old Style"/>
+          <w:sz w:val="20"/>
+          <w:szCs w:val="20"/>
+        </w:rPr>
+        <w:t>"This is a function expression");</w:t>
+      </w:r>
+    </w:p>
+    <w:p>
+      <w:pPr>
+        <w:rPr>
+          <w:rFonts w:ascii="Bookman Old Style" w:hAnsi="Bookman Old Style"/>
+          <w:sz w:val="20"/>
+          <w:szCs w:val="20"/>
+        </w:rPr>
+      </w:pPr>
+      <w:r>
+        <w:rPr>
+          <w:rFonts w:ascii="Bookman Old Style" w:hAnsi="Bookman Old Style"/>
+          <w:sz w:val="20"/>
+          <w:szCs w:val="20"/>
+        </w:rPr>
+        <w:t xml:space="preserve">Note again, it doesn’t hoist function definition completely. It just hoists the assigned variable and initializes it where function was initially defined. So in this case, you cannot call the function unless it’s explicitly defined earlier. </w:t>
+      </w:r>
+      <w:r>
+        <w:rPr>
+          <w:rFonts w:ascii="Bookman Old Style" w:hAnsi="Bookman Old Style"/>
+          <w:sz w:val="20"/>
+          <w:szCs w:val="20"/>
+        </w:rPr>
+        <w:t>Doing so will result into a runtime exception ‘undefined is not a function’ since we are trying to call a function which is not defined.</w:t>
+      </w:r>
+    </w:p>
+    <w:p>
+      <w:pPr>
+        <w:rPr>
+          <w:rFonts w:ascii="Bookman Old Style" w:hAnsi="Bookman Old Style"/>
+          <w:sz w:val="20"/>
+          <w:szCs w:val="20"/>
+        </w:rPr>
+      </w:pPr>
+      <w:proofErr w:type="gramStart"/>
+      <w:r>
+        <w:rPr>
+          <w:rFonts w:ascii="Bookman Old Style" w:hAnsi="Bookman Old Style"/>
+          <w:sz w:val="20"/>
+          <w:szCs w:val="20"/>
+        </w:rPr>
+        <w:t>var</w:t>
+      </w:r>
+      <w:proofErr w:type="gramEnd"/>
+      <w:r>
+        <w:rPr>
+          <w:rFonts w:ascii="Bookman Old Style" w:hAnsi="Bookman Old Style"/>
+          <w:sz w:val="20"/>
+          <w:szCs w:val="20"/>
+        </w:rPr>
+        <w:t xml:space="preserve"> log;</w:t>
+      </w:r>
+    </w:p>
+    <w:p>
+      <w:pPr>
+        <w:rPr>
+          <w:rFonts w:ascii="Bookman Old Style" w:hAnsi="Bookman Old Style"/>
+          <w:sz w:val="20"/>
+          <w:szCs w:val="20"/>
+        </w:rPr>
+      </w:pPr>
+      <w:proofErr w:type="gramStart"/>
+      <w:r>
+        <w:rPr>
+          <w:rFonts w:ascii="Bookman Old Style" w:hAnsi="Bookman Old Style"/>
+          <w:sz w:val="20"/>
+          <w:szCs w:val="20"/>
+        </w:rPr>
+        <w:t>log(</w:t>
+      </w:r>
+      <w:proofErr w:type="gramEnd"/>
+      <w:r>
+        <w:rPr>
+          <w:rFonts w:ascii="Bookman Old Style" w:hAnsi="Bookman Old Style"/>
+          <w:sz w:val="20"/>
+          <w:szCs w:val="20"/>
+        </w:rPr>
+        <w:t>"JavaScript is my favorite language");</w:t>
+      </w:r>
+    </w:p>
+    <w:p>
+      <w:pPr>
+        <w:rPr>
+          <w:rFonts w:ascii="Bookman Old Style" w:hAnsi="Bookman Old Style"/>
+          <w:sz w:val="20"/>
+          <w:szCs w:val="20"/>
+        </w:rPr>
+      </w:pPr>
+      <w:proofErr w:type="gramStart"/>
+      <w:r>
+        <w:rPr>
+          <w:rFonts w:ascii="Bookman Old Style" w:hAnsi="Bookman Old Style"/>
+          <w:sz w:val="20"/>
+          <w:szCs w:val="20"/>
+        </w:rPr>
+        <w:t>log</w:t>
+      </w:r>
+      <w:proofErr w:type="gramEnd"/>
+      <w:r>
+        <w:rPr>
+          <w:rFonts w:ascii="Bookman Old Style" w:hAnsi="Bookman Old Style"/>
+          <w:sz w:val="20"/>
+          <w:szCs w:val="20"/>
+        </w:rPr>
+        <w:t xml:space="preserve"> = function </w:t>
+      </w:r>
+      <w:proofErr w:type="spellStart"/>
+      <w:r>
+        <w:rPr>
+          <w:rFonts w:ascii="Bookman Old Style" w:hAnsi="Bookman Old Style"/>
+          <w:sz w:val="20"/>
+          <w:szCs w:val="20"/>
+        </w:rPr>
+        <w:t>logMessage</w:t>
+      </w:r>
+      <w:proofErr w:type="spellEnd"/>
+      <w:r>
+        <w:rPr>
+          <w:rFonts w:ascii="Bookman Old Style" w:hAnsi="Bookman Old Style"/>
+          <w:sz w:val="20"/>
+          <w:szCs w:val="20"/>
+        </w:rPr>
+        <w:t>(message){</w:t>
+      </w:r>
+    </w:p>
+    <w:p>
+      <w:pPr>
+        <w:rPr>
+          <w:rFonts w:ascii="Bookman Old Style" w:hAnsi="Bookman Old Style"/>
+          <w:sz w:val="20"/>
+          <w:szCs w:val="20"/>
+        </w:rPr>
+      </w:pPr>
+      <w:r>
+        <w:rPr>
+          <w:rFonts w:ascii="Bookman Old Style" w:hAnsi="Bookman Old Style"/>
+          <w:sz w:val="20"/>
+          <w:szCs w:val="20"/>
+        </w:rPr>
+        <w:tab/>
+      </w:r>
+      <w:proofErr w:type="gramStart"/>
+      <w:r>
+        <w:rPr>
+          <w:rFonts w:ascii="Bookman Old Style" w:hAnsi="Bookman Old Style"/>
+          <w:sz w:val="20"/>
+          <w:szCs w:val="20"/>
+        </w:rPr>
+        <w:t>console.log(</w:t>
+      </w:r>
+      <w:proofErr w:type="gramEnd"/>
+      <w:r>
+        <w:rPr>
+          <w:rFonts w:ascii="Bookman Old Style" w:hAnsi="Bookman Old Style"/>
+          <w:sz w:val="20"/>
+          <w:szCs w:val="20"/>
+        </w:rPr>
+        <w:t>message);</w:t>
+      </w:r>
+    </w:p>
+    <w:p>
+      <w:pPr>
+        <w:rPr>
+          <w:rFonts w:ascii="Bookman Old Style" w:hAnsi="Bookman Old Style"/>
+          <w:sz w:val="20"/>
+          <w:szCs w:val="20"/>
+        </w:rPr>
+      </w:pPr>
+      <w:r>
+        <w:rPr>
+          <w:rFonts w:ascii="Bookman Old Style" w:hAnsi="Bookman Old Style"/>
+          <w:sz w:val="20"/>
+          <w:szCs w:val="20"/>
+        </w:rPr>
+        <w:t>}</w:t>
+      </w:r>
+    </w:p>
+    <w:p>
+      <w:pPr>
+        <w:rPr>
+          <w:rFonts w:ascii="Bookman Old Style" w:hAnsi="Bookman Old Style"/>
+          <w:sz w:val="20"/>
+          <w:szCs w:val="20"/>
+        </w:rPr>
+      </w:pPr>
+    </w:p>
+    <w:p>
+      <w:pPr>
+        <w:rPr>
+          <w:rFonts w:ascii="Bookman Old Style" w:hAnsi="Bookman Old Style"/>
+          <w:sz w:val="20"/>
+          <w:szCs w:val="20"/>
+        </w:rPr>
+      </w:pPr>
+      <w:r>
+        <w:rPr>
+          <w:rFonts w:ascii="Bookman Old Style" w:hAnsi="Bookman Old Style"/>
+          <w:sz w:val="20"/>
+          <w:szCs w:val="20"/>
+        </w:rPr>
+        <w:lastRenderedPageBreak/>
+        <w:t xml:space="preserve">Readability </w:t>
+      </w:r>
+      <w:proofErr w:type="gramStart"/>
+      <w:r>
+        <w:rPr>
+          <w:rFonts w:ascii="Bookman Old Style" w:hAnsi="Bookman Old Style"/>
+          <w:sz w:val="20"/>
+          <w:szCs w:val="20"/>
+        </w:rPr>
+        <w:t>trap</w:t>
+      </w:r>
+      <w:proofErr w:type="gramEnd"/>
+      <w:r>
+        <w:rPr>
+          <w:rFonts w:ascii="Bookman Old Style" w:hAnsi="Bookman Old Style"/>
+          <w:sz w:val="20"/>
+          <w:szCs w:val="20"/>
+        </w:rPr>
+        <w:t xml:space="preserve"> – Not any more!</w:t>
+      </w:r>
+    </w:p>
+    <w:p>
+      <w:pPr>
+        <w:rPr>
+          <w:rFonts w:ascii="Bookman Old Style" w:hAnsi="Bookman Old Style"/>
+          <w:sz w:val="20"/>
+          <w:szCs w:val="20"/>
+        </w:rPr>
+      </w:pPr>
+      <w:r>
+        <w:rPr>
+          <w:rFonts w:ascii="Bookman Old Style" w:hAnsi="Bookman Old Style"/>
+          <w:sz w:val="20"/>
+          <w:szCs w:val="20"/>
+        </w:rPr>
+        <w:t>L</w:t>
+      </w:r>
+      <w:r>
+        <w:rPr>
+          <w:rFonts w:ascii="Bookman Old Style" w:hAnsi="Bookman Old Style"/>
+          <w:sz w:val="20"/>
+          <w:szCs w:val="20"/>
+        </w:rPr>
+        <w:t xml:space="preserve">et’s take a look at readability </w:t>
+      </w:r>
+      <w:r>
+        <w:rPr>
+          <w:rFonts w:ascii="Bookman Old Style" w:hAnsi="Bookman Old Style"/>
+          <w:sz w:val="20"/>
+          <w:szCs w:val="20"/>
+        </w:rPr>
+        <w:t>trap</w:t>
+      </w:r>
+      <w:r>
+        <w:rPr>
+          <w:rFonts w:ascii="Bookman Old Style" w:hAnsi="Bookman Old Style"/>
+          <w:sz w:val="20"/>
+          <w:szCs w:val="20"/>
+        </w:rPr>
+        <w:t xml:space="preserve"> we discussed in function declaration example</w:t>
+      </w:r>
+      <w:r>
+        <w:rPr>
+          <w:rFonts w:ascii="Bookman Old Style" w:hAnsi="Bookman Old Style"/>
+          <w:sz w:val="20"/>
+          <w:szCs w:val="20"/>
+        </w:rPr>
+        <w:t xml:space="preserve"> in earlier post and redefine print functions using function expression syntax.</w:t>
+      </w:r>
+    </w:p>
+    <w:p>
+      <w:pPr>
+        <w:rPr>
+          <w:rFonts w:ascii="Bookman Old Style" w:hAnsi="Bookman Old Style"/>
+          <w:sz w:val="20"/>
+          <w:szCs w:val="20"/>
+        </w:rPr>
+      </w:pPr>
+      <w:proofErr w:type="gramStart"/>
+      <w:r>
+        <w:rPr>
+          <w:rFonts w:ascii="Bookman Old Style" w:hAnsi="Bookman Old Style"/>
+          <w:sz w:val="20"/>
+          <w:szCs w:val="20"/>
+        </w:rPr>
+        <w:t>var</w:t>
+      </w:r>
+      <w:proofErr w:type="gramEnd"/>
+      <w:r>
+        <w:rPr>
+          <w:rFonts w:ascii="Bookman Old Style" w:hAnsi="Bookman Old Style"/>
+          <w:sz w:val="20"/>
+          <w:szCs w:val="20"/>
+        </w:rPr>
+        <w:t xml:space="preserve"> print = function (input) {</w:t>
+      </w:r>
+    </w:p>
+    <w:p>
+      <w:pPr>
+        <w:rPr>
+          <w:rFonts w:ascii="Bookman Old Style" w:hAnsi="Bookman Old Style"/>
+          <w:sz w:val="20"/>
+          <w:szCs w:val="20"/>
+        </w:rPr>
+      </w:pPr>
+      <w:r>
+        <w:rPr>
+          <w:rFonts w:ascii="Bookman Old Style" w:hAnsi="Bookman Old Style"/>
+          <w:sz w:val="20"/>
+          <w:szCs w:val="20"/>
+        </w:rPr>
+        <w:t xml:space="preserve">    </w:t>
+      </w:r>
+      <w:proofErr w:type="gramStart"/>
+      <w:r>
+        <w:rPr>
+          <w:rFonts w:ascii="Bookman Old Style" w:hAnsi="Bookman Old Style"/>
+          <w:sz w:val="20"/>
+          <w:szCs w:val="20"/>
+        </w:rPr>
+        <w:t>console.log(</w:t>
+      </w:r>
+      <w:proofErr w:type="gramEnd"/>
+      <w:r>
+        <w:rPr>
+          <w:rFonts w:ascii="Bookman Old Style" w:hAnsi="Bookman Old Style"/>
+          <w:sz w:val="20"/>
+          <w:szCs w:val="20"/>
+        </w:rPr>
+        <w:t>"Print was called with value " + input);</w:t>
+      </w:r>
+    </w:p>
+    <w:p>
+      <w:pPr>
+        <w:rPr>
+          <w:rFonts w:ascii="Bookman Old Style" w:hAnsi="Bookman Old Style"/>
+          <w:sz w:val="20"/>
+          <w:szCs w:val="20"/>
+        </w:rPr>
+      </w:pPr>
+      <w:r>
+        <w:rPr>
+          <w:rFonts w:ascii="Bookman Old Style" w:hAnsi="Bookman Old Style"/>
+          <w:sz w:val="20"/>
+          <w:szCs w:val="20"/>
+        </w:rPr>
+        <w:t>}</w:t>
+      </w:r>
+    </w:p>
+    <w:p>
+      <w:pPr>
+        <w:rPr>
+          <w:rFonts w:ascii="Bookman Old Style" w:hAnsi="Bookman Old Style"/>
+          <w:sz w:val="20"/>
+          <w:szCs w:val="20"/>
+        </w:rPr>
+      </w:pPr>
+      <w:proofErr w:type="gramStart"/>
+      <w:r>
+        <w:rPr>
+          <w:rFonts w:ascii="Bookman Old Style" w:hAnsi="Bookman Old Style"/>
+          <w:sz w:val="20"/>
+          <w:szCs w:val="20"/>
+        </w:rPr>
+        <w:t>print(</w:t>
+      </w:r>
+      <w:proofErr w:type="gramEnd"/>
+      <w:r>
+        <w:rPr>
+          <w:rFonts w:ascii="Bookman Old Style" w:hAnsi="Bookman Old Style"/>
+          <w:sz w:val="20"/>
+          <w:szCs w:val="20"/>
+        </w:rPr>
+        <w:t>10);</w:t>
+      </w:r>
+    </w:p>
+    <w:p>
+      <w:pPr>
+        <w:rPr>
+          <w:rFonts w:ascii="Bookman Old Style" w:hAnsi="Bookman Old Style"/>
+          <w:sz w:val="20"/>
+          <w:szCs w:val="20"/>
+        </w:rPr>
+      </w:pPr>
+      <w:proofErr w:type="gramStart"/>
+      <w:r>
+        <w:rPr>
+          <w:rFonts w:ascii="Bookman Old Style" w:hAnsi="Bookman Old Style"/>
+          <w:sz w:val="20"/>
+          <w:szCs w:val="20"/>
+        </w:rPr>
+        <w:t>var</w:t>
+      </w:r>
+      <w:proofErr w:type="gramEnd"/>
+      <w:r>
+        <w:rPr>
+          <w:rFonts w:ascii="Bookman Old Style" w:hAnsi="Bookman Old Style"/>
+          <w:sz w:val="20"/>
+          <w:szCs w:val="20"/>
+        </w:rPr>
+        <w:t xml:space="preserve"> </w:t>
+      </w:r>
+      <w:r>
+        <w:rPr>
+          <w:rFonts w:ascii="Bookman Old Style" w:hAnsi="Bookman Old Style"/>
+          <w:sz w:val="20"/>
+          <w:szCs w:val="20"/>
+        </w:rPr>
+        <w:t>print = function (input) {</w:t>
+      </w:r>
+    </w:p>
+    <w:p>
+      <w:pPr>
+        <w:rPr>
+          <w:rFonts w:ascii="Bookman Old Style" w:hAnsi="Bookman Old Style"/>
+          <w:sz w:val="20"/>
+          <w:szCs w:val="20"/>
+        </w:rPr>
+      </w:pPr>
+      <w:r>
+        <w:rPr>
+          <w:rFonts w:ascii="Bookman Old Style" w:hAnsi="Bookman Old Style"/>
+          <w:sz w:val="20"/>
+          <w:szCs w:val="20"/>
+        </w:rPr>
+        <w:t xml:space="preserve">    </w:t>
+      </w:r>
+      <w:proofErr w:type="gramStart"/>
+      <w:r>
+        <w:rPr>
+          <w:rFonts w:ascii="Bookman Old Style" w:hAnsi="Bookman Old Style"/>
+          <w:sz w:val="20"/>
+          <w:szCs w:val="20"/>
+        </w:rPr>
+        <w:t>console.log(</w:t>
+      </w:r>
+      <w:proofErr w:type="gramEnd"/>
+      <w:r>
+        <w:rPr>
+          <w:rFonts w:ascii="Bookman Old Style" w:hAnsi="Bookman Old Style"/>
+          <w:sz w:val="20"/>
+          <w:szCs w:val="20"/>
+        </w:rPr>
+        <w:t>"Redefining print with value " + input);</w:t>
+      </w:r>
+    </w:p>
+    <w:p>
+      <w:pPr>
+        <w:rPr>
+          <w:rFonts w:ascii="Bookman Old Style" w:hAnsi="Bookman Old Style"/>
+          <w:sz w:val="20"/>
+          <w:szCs w:val="20"/>
+        </w:rPr>
+      </w:pPr>
+      <w:r>
+        <w:rPr>
+          <w:rFonts w:ascii="Bookman Old Style" w:hAnsi="Bookman Old Style"/>
+          <w:sz w:val="20"/>
+          <w:szCs w:val="20"/>
+        </w:rPr>
+        <w:t>}</w:t>
+      </w:r>
+    </w:p>
+    <w:p>
+      <w:pPr>
+        <w:rPr>
+          <w:rFonts w:ascii="Bookman Old Style" w:hAnsi="Bookman Old Style"/>
+          <w:sz w:val="20"/>
+          <w:szCs w:val="20"/>
+        </w:rPr>
+      </w:pPr>
+      <w:proofErr w:type="gramStart"/>
+      <w:r>
+        <w:rPr>
+          <w:rFonts w:ascii="Bookman Old Style" w:hAnsi="Bookman Old Style"/>
+          <w:sz w:val="20"/>
+          <w:szCs w:val="20"/>
+        </w:rPr>
+        <w:t>print(</w:t>
+      </w:r>
+      <w:proofErr w:type="gramEnd"/>
+      <w:r>
+        <w:rPr>
+          <w:rFonts w:ascii="Bookman Old Style" w:hAnsi="Bookman Old Style"/>
+          <w:sz w:val="20"/>
+          <w:szCs w:val="20"/>
+        </w:rPr>
+        <w:t>20);</w:t>
+      </w:r>
+    </w:p>
+    <w:p>
+      <w:pPr>
+        <w:rPr>
+          <w:rFonts w:ascii="Bookman Old Style" w:hAnsi="Bookman Old Style"/>
+          <w:sz w:val="20"/>
+          <w:szCs w:val="20"/>
+        </w:rPr>
+      </w:pPr>
+      <w:r>
+        <w:rPr>
+          <w:rFonts w:ascii="Bookman Old Style" w:hAnsi="Bookman Old Style"/>
+          <w:sz w:val="20"/>
+          <w:szCs w:val="20"/>
+        </w:rPr>
+        <w:t>In this case, after calling print</w:t>
+      </w:r>
+      <w:r>
+        <w:rPr>
+          <w:rFonts w:ascii="Bookman Old Style" w:hAnsi="Bookman Old Style"/>
+          <w:sz w:val="20"/>
+          <w:szCs w:val="20"/>
+        </w:rPr>
+        <w:t xml:space="preserve"> </w:t>
+      </w:r>
+      <w:r>
+        <w:rPr>
+          <w:rFonts w:ascii="Bookman Old Style" w:hAnsi="Bookman Old Style"/>
+          <w:sz w:val="20"/>
+          <w:szCs w:val="20"/>
+        </w:rPr>
+        <w:t xml:space="preserve">function </w:t>
+      </w:r>
+      <w:proofErr w:type="gramStart"/>
+      <w:r>
+        <w:rPr>
+          <w:rFonts w:ascii="Bookman Old Style" w:hAnsi="Bookman Old Style"/>
+          <w:sz w:val="20"/>
+          <w:szCs w:val="20"/>
+        </w:rPr>
+        <w:t>print(</w:t>
+      </w:r>
+      <w:proofErr w:type="gramEnd"/>
+      <w:r>
+        <w:rPr>
+          <w:rFonts w:ascii="Bookman Old Style" w:hAnsi="Bookman Old Style"/>
+          <w:sz w:val="20"/>
+          <w:szCs w:val="20"/>
+        </w:rPr>
+        <w:t>10), we are overriding print function definition, hence both the calls to print function will display output as shown below.</w:t>
+      </w:r>
+    </w:p>
+    <w:p>
+      <w:pPr>
+        <w:rPr>
+          <w:rFonts w:ascii="Bookman Old Style" w:hAnsi="Bookman Old Style"/>
+          <w:sz w:val="20"/>
+          <w:szCs w:val="20"/>
+        </w:rPr>
+      </w:pPr>
       <w:bookmarkStart w:id="0" w:name="_GoBack"/>
+      <w:r>
+        <w:rPr>
+          <w:rFonts w:ascii="Bookman Old Style" w:hAnsi="Bookman Old Style"/>
+          <w:noProof/>
+          <w:sz w:val="20"/>
+          <w:szCs w:val="20"/>
+        </w:rPr>
+        <w:drawing>
+          <wp:inline distT="0" distB="0" distL="0" distR="0">
+            <wp:extent cx="2687320" cy="374015"/>
+            <wp:effectExtent l="0" t="0" r="0" b="6985"/>
+            <wp:docPr id="1" name="Picture 1" descr="C:\$\Code - Git\Blog\2014\08\JavaScript Functions Part 1 - Function Declaration\assets\Output1.PNG"/>
+            <wp:cNvGraphicFramePr>
+              <a:graphicFrameLocks xmlns:a="http://schemas.openxmlformats.org/drawingml/2006/main" noChangeAspect="1"/>
+            </wp:cNvGraphicFramePr>
+            <a:graphic xmlns:a="http://schemas.openxmlformats.org/drawingml/2006/main">
+              <a:graphicData uri="http://schemas.openxmlformats.org/drawingml/2006/picture">
+                <pic:pic xmlns:pic="http://schemas.openxmlformats.org/drawingml/2006/picture">
+                  <pic:nvPicPr>
+                    <pic:cNvPr id="0" name="Picture 1" descr="C:\$\Code - Git\Blog\2014\08\JavaScript Functions Part 1 - Function Declaration\assets\Output1.PNG"/>
+                    <pic:cNvPicPr>
+                      <a:picLocks noChangeAspect="1" noChangeArrowheads="1"/>
+                    </pic:cNvPicPr>
+                  </pic:nvPicPr>
+                  <pic:blipFill>
+                    <a:blip r:embed="rId6">
+                      <a:extLst>
+                        <a:ext uri="{28A0092B-C50C-407E-A947-70E740481C1C}">
+                          <a14:useLocalDpi xmlns:a14="http://schemas.microsoft.com/office/drawing/2010/main" val="0"/>
+                        </a:ext>
+                      </a:extLst>
+                    </a:blip>
+                    <a:srcRect/>
+                    <a:stretch>
+                      <a:fillRect/>
+                    </a:stretch>
+                  </pic:blipFill>
+                  <pic:spPr bwMode="auto">
+                    <a:xfrm>
+                      <a:off x="0" y="0"/>
+                      <a:ext cx="2687320" cy="374015"/>
+                    </a:xfrm>
+                    <a:prstGeom prst="rect">
+                      <a:avLst/>
+                    </a:prstGeom>
+                    <a:noFill/>
+                    <a:ln>
+                      <a:noFill/>
+                    </a:ln>
+                  </pic:spPr>
+                </pic:pic>
+              </a:graphicData>
+            </a:graphic>
+          </wp:inline>
+        </w:drawing>
+      </w:r>
       <w:bookmarkEnd w:id="0"/>
-      <w:r>
-        <w:rPr>
-          <w:rFonts w:ascii="Bookman Old Style" w:hAnsi="Bookman Old Style"/>
-          <w:sz w:val="20"/>
-          <w:szCs w:val="20"/>
-        </w:rPr>
-        <w:t>Once you define a function using this syntax, the function name [</w:t>
-      </w:r>
-      <w:proofErr w:type="spellStart"/>
-      <w:r>
-        <w:rPr>
-          <w:rFonts w:ascii="Bookman Old Style" w:hAnsi="Bookman Old Style"/>
-          <w:sz w:val="20"/>
-          <w:szCs w:val="20"/>
-        </w:rPr>
-        <w:t>logMessage</w:t>
-      </w:r>
-      <w:proofErr w:type="spellEnd"/>
-      <w:r>
-        <w:rPr>
-          <w:rFonts w:ascii="Bookman Old Style" w:hAnsi="Bookman Old Style"/>
-          <w:sz w:val="20"/>
-          <w:szCs w:val="20"/>
-        </w:rPr>
-        <w:t xml:space="preserve"> in this case] becomes obsolete and the function can be called only using the assigned variable name [log].</w:t>
-      </w:r>
-      <w:r>
-        <w:rPr>
-          <w:rFonts w:ascii="Bookman Old Style" w:hAnsi="Bookman Old Style"/>
-          <w:sz w:val="20"/>
-          <w:szCs w:val="20"/>
-        </w:rPr>
-        <w:t xml:space="preserve"> So in a nutshell you need to follow some rules to define function expression – </w:t>
-      </w:r>
-    </w:p>
-    <w:p>
-      <w:pPr>
-        <w:pStyle w:val="ListParagraph"/>
-        <w:numPr>
-          <w:ilvl w:val="0"/>
-          <w:numId w:val="1"/>
-        </w:numPr>
-        <w:rPr>
-          <w:rFonts w:ascii="Bookman Old Style" w:hAnsi="Bookman Old Style"/>
-          <w:sz w:val="20"/>
-          <w:szCs w:val="20"/>
-        </w:rPr>
-      </w:pPr>
-      <w:r>
-        <w:rPr>
-          <w:rFonts w:ascii="Bookman Old Style" w:hAnsi="Bookman Old Style"/>
-          <w:sz w:val="20"/>
-          <w:szCs w:val="20"/>
-        </w:rPr>
-        <w:t>Function expression cannot start with word ‘function’.</w:t>
-      </w:r>
-    </w:p>
-    <w:p>
-      <w:pPr>
-        <w:pStyle w:val="ListParagraph"/>
-        <w:numPr>
-          <w:ilvl w:val="0"/>
-          <w:numId w:val="1"/>
-        </w:numPr>
-        <w:rPr>
-          <w:rFonts w:ascii="Bookman Old Style" w:hAnsi="Bookman Old Style"/>
-          <w:sz w:val="20"/>
-          <w:szCs w:val="20"/>
-        </w:rPr>
-      </w:pPr>
-      <w:r>
-        <w:rPr>
-          <w:rFonts w:ascii="Bookman Old Style" w:hAnsi="Bookman Old Style"/>
-          <w:sz w:val="20"/>
-          <w:szCs w:val="20"/>
-        </w:rPr>
-        <w:t xml:space="preserve">Function expression can be a named function or an anonymous function. </w:t>
-      </w:r>
-    </w:p>
-    <w:p>
-      <w:pPr>
-        <w:rPr>
-          <w:rFonts w:ascii="Bookman Old Style" w:hAnsi="Bookman Old Style"/>
-          <w:sz w:val="20"/>
-          <w:szCs w:val="20"/>
-        </w:rPr>
-      </w:pPr>
-      <w:r>
-        <w:rPr>
-          <w:rFonts w:ascii="Bookman Old Style" w:hAnsi="Bookman Old Style"/>
-          <w:sz w:val="20"/>
-          <w:szCs w:val="20"/>
-        </w:rPr>
-        <w:t>So you might be thinking, JavaScript runtime must be doing function hoisting in this case as well and you can call the function first and define it later?  Well, your assumption is partially correct. JavaScript engine does perform function hoisting in this case as well, however since the function was assigned to a variable value, it hoist the variable instead of complete function definition. So JavaScript runtime re-implements the code as shown in below code snippet</w:t>
-      </w:r>
-    </w:p>
-    <w:p>
-      <w:pPr>
-        <w:rPr>
-          <w:rFonts w:ascii="Bookman Old Style" w:hAnsi="Bookman Old Style"/>
-          <w:sz w:val="20"/>
-          <w:szCs w:val="20"/>
-        </w:rPr>
-      </w:pPr>
-      <w:proofErr w:type="gramStart"/>
-      <w:r>
-        <w:rPr>
-          <w:rFonts w:ascii="Bookman Old Style" w:hAnsi="Bookman Old Style"/>
-          <w:sz w:val="20"/>
-          <w:szCs w:val="20"/>
-        </w:rPr>
-        <w:t>var</w:t>
-      </w:r>
-      <w:proofErr w:type="gramEnd"/>
-      <w:r>
-        <w:rPr>
-          <w:rFonts w:ascii="Bookman Old Style" w:hAnsi="Bookman Old Style"/>
-          <w:sz w:val="20"/>
-          <w:szCs w:val="20"/>
-        </w:rPr>
-        <w:t xml:space="preserve"> log;</w:t>
-      </w:r>
-    </w:p>
-    <w:p>
-      <w:pPr>
-        <w:rPr>
-          <w:rFonts w:ascii="Bookman Old Style" w:hAnsi="Bookman Old Style"/>
-          <w:sz w:val="20"/>
-          <w:szCs w:val="20"/>
-        </w:rPr>
-      </w:pPr>
-      <w:proofErr w:type="gramStart"/>
-      <w:r>
-        <w:rPr>
-          <w:rFonts w:ascii="Bookman Old Style" w:hAnsi="Bookman Old Style"/>
-          <w:sz w:val="20"/>
-          <w:szCs w:val="20"/>
-        </w:rPr>
-        <w:t>log</w:t>
-      </w:r>
-      <w:proofErr w:type="gramEnd"/>
-      <w:r>
-        <w:rPr>
-          <w:rFonts w:ascii="Bookman Old Style" w:hAnsi="Bookman Old Style"/>
-          <w:sz w:val="20"/>
-          <w:szCs w:val="20"/>
-        </w:rPr>
-        <w:t xml:space="preserve"> = function </w:t>
-      </w:r>
-      <w:proofErr w:type="spellStart"/>
-      <w:r>
-        <w:rPr>
-          <w:rFonts w:ascii="Bookman Old Style" w:hAnsi="Bookman Old Style"/>
-          <w:sz w:val="20"/>
-          <w:szCs w:val="20"/>
-        </w:rPr>
-        <w:t>logMessage</w:t>
-      </w:r>
-      <w:proofErr w:type="spellEnd"/>
-      <w:r>
-        <w:rPr>
-          <w:rFonts w:ascii="Bookman Old Style" w:hAnsi="Bookman Old Style"/>
-          <w:sz w:val="20"/>
-          <w:szCs w:val="20"/>
-        </w:rPr>
-        <w:t>(message){</w:t>
-      </w:r>
-    </w:p>
-    <w:p>
-      <w:pPr>
-        <w:rPr>
-          <w:rFonts w:ascii="Bookman Old Style" w:hAnsi="Bookman Old Style"/>
-          <w:sz w:val="20"/>
-          <w:szCs w:val="20"/>
-        </w:rPr>
-      </w:pPr>
-      <w:r>
-        <w:rPr>
-          <w:rFonts w:ascii="Bookman Old Style" w:hAnsi="Bookman Old Style"/>
-          <w:sz w:val="20"/>
-          <w:szCs w:val="20"/>
-        </w:rPr>
-        <w:tab/>
-      </w:r>
-      <w:proofErr w:type="gramStart"/>
-      <w:r>
-        <w:rPr>
-          <w:rFonts w:ascii="Bookman Old Style" w:hAnsi="Bookman Old Style"/>
-          <w:sz w:val="20"/>
-          <w:szCs w:val="20"/>
-        </w:rPr>
-        <w:t>console.log(</w:t>
-      </w:r>
-      <w:proofErr w:type="gramEnd"/>
-      <w:r>
-        <w:rPr>
-          <w:rFonts w:ascii="Bookman Old Style" w:hAnsi="Bookman Old Style"/>
-          <w:sz w:val="20"/>
-          <w:szCs w:val="20"/>
-        </w:rPr>
-        <w:t>message);</w:t>
-      </w:r>
-    </w:p>
-    <w:p>
-      <w:pPr>
-        <w:rPr>
-          <w:rFonts w:ascii="Bookman Old Style" w:hAnsi="Bookman Old Style"/>
-          <w:sz w:val="20"/>
-          <w:szCs w:val="20"/>
-        </w:rPr>
-      </w:pPr>
-      <w:r>
-        <w:rPr>
-          <w:rFonts w:ascii="Bookman Old Style" w:hAnsi="Bookman Old Style"/>
-          <w:sz w:val="20"/>
-          <w:szCs w:val="20"/>
-        </w:rPr>
-        <w:t>}</w:t>
-      </w:r>
-    </w:p>
-    <w:p>
-      <w:pPr>
-        <w:rPr>
-          <w:rFonts w:ascii="Bookman Old Style" w:hAnsi="Bookman Old Style"/>
-          <w:sz w:val="20"/>
-          <w:szCs w:val="20"/>
-        </w:rPr>
-      </w:pPr>
-      <w:proofErr w:type="gramStart"/>
-      <w:r>
-        <w:rPr>
-          <w:rFonts w:ascii="Bookman Old Style" w:hAnsi="Bookman Old Style"/>
-          <w:sz w:val="20"/>
-          <w:szCs w:val="20"/>
-        </w:rPr>
-        <w:t>log(</w:t>
-      </w:r>
-      <w:proofErr w:type="gramEnd"/>
-      <w:r>
-        <w:rPr>
-          <w:rFonts w:ascii="Bookman Old Style" w:hAnsi="Bookman Old Style"/>
-          <w:sz w:val="20"/>
-          <w:szCs w:val="20"/>
-        </w:rPr>
-        <w:t>"This is a function expression");</w:t>
-      </w:r>
-    </w:p>
-    <w:p>
-      <w:pPr>
-        <w:rPr>
-          <w:rFonts w:ascii="Bookman Old Style" w:hAnsi="Bookman Old Style"/>
-          <w:sz w:val="20"/>
-          <w:szCs w:val="20"/>
-        </w:rPr>
-      </w:pPr>
-      <w:r>
-        <w:rPr>
-          <w:rFonts w:ascii="Bookman Old Style" w:hAnsi="Bookman Old Style"/>
-          <w:sz w:val="20"/>
-          <w:szCs w:val="20"/>
-        </w:rPr>
-        <w:t xml:space="preserve">Note again, it doesn’t hoist function definition completely. It just hoists the assigned variable and initializes it where function was initially defined. So in this case, you cannot call the function unless it’s explicitly defined earlier. </w:t>
-      </w:r>
-      <w:r>
-        <w:rPr>
-          <w:rFonts w:ascii="Bookman Old Style" w:hAnsi="Bookman Old Style"/>
-          <w:sz w:val="20"/>
-          <w:szCs w:val="20"/>
-        </w:rPr>
-        <w:t>Doing so will result into a runtime exception ‘undefined is not a function’ since we are trying to call a function which is not defined.</w:t>
-      </w:r>
-    </w:p>
-    <w:p>
-      <w:pPr>
-        <w:rPr>
-          <w:rFonts w:ascii="Bookman Old Style" w:hAnsi="Bookman Old Style"/>
-          <w:sz w:val="20"/>
-          <w:szCs w:val="20"/>
-        </w:rPr>
-      </w:pPr>
-      <w:proofErr w:type="gramStart"/>
-      <w:r>
-        <w:rPr>
-          <w:rFonts w:ascii="Bookman Old Style" w:hAnsi="Bookman Old Style"/>
-          <w:sz w:val="20"/>
-          <w:szCs w:val="20"/>
-        </w:rPr>
-        <w:t>var</w:t>
-      </w:r>
-      <w:proofErr w:type="gramEnd"/>
-      <w:r>
-        <w:rPr>
-          <w:rFonts w:ascii="Bookman Old Style" w:hAnsi="Bookman Old Style"/>
-          <w:sz w:val="20"/>
-          <w:szCs w:val="20"/>
-        </w:rPr>
-        <w:t xml:space="preserve"> log;</w:t>
-      </w:r>
-    </w:p>
-    <w:p>
-      <w:pPr>
-        <w:rPr>
-          <w:rFonts w:ascii="Bookman Old Style" w:hAnsi="Bookman Old Style"/>
-          <w:sz w:val="20"/>
-          <w:szCs w:val="20"/>
-        </w:rPr>
-      </w:pPr>
-      <w:proofErr w:type="gramStart"/>
-      <w:r>
-        <w:rPr>
-          <w:rFonts w:ascii="Bookman Old Style" w:hAnsi="Bookman Old Style"/>
-          <w:sz w:val="20"/>
-          <w:szCs w:val="20"/>
-        </w:rPr>
-        <w:t>log(</w:t>
-      </w:r>
-      <w:proofErr w:type="gramEnd"/>
-      <w:r>
-        <w:rPr>
-          <w:rFonts w:ascii="Bookman Old Style" w:hAnsi="Bookman Old Style"/>
-          <w:sz w:val="20"/>
-          <w:szCs w:val="20"/>
-        </w:rPr>
-        <w:t>"JavaScript is my favorite language");</w:t>
-      </w:r>
-    </w:p>
-    <w:p>
-      <w:pPr>
-        <w:rPr>
-          <w:rFonts w:ascii="Bookman Old Style" w:hAnsi="Bookman Old Style"/>
-          <w:sz w:val="20"/>
-          <w:szCs w:val="20"/>
-        </w:rPr>
-      </w:pPr>
-      <w:proofErr w:type="gramStart"/>
-      <w:r>
-        <w:rPr>
-          <w:rFonts w:ascii="Bookman Old Style" w:hAnsi="Bookman Old Style"/>
-          <w:sz w:val="20"/>
-          <w:szCs w:val="20"/>
-        </w:rPr>
-        <w:t>log</w:t>
-      </w:r>
-      <w:proofErr w:type="gramEnd"/>
-      <w:r>
-        <w:rPr>
-          <w:rFonts w:ascii="Bookman Old Style" w:hAnsi="Bookman Old Style"/>
-          <w:sz w:val="20"/>
-          <w:szCs w:val="20"/>
-        </w:rPr>
-        <w:t xml:space="preserve"> = function </w:t>
-      </w:r>
-      <w:proofErr w:type="spellStart"/>
-      <w:r>
-        <w:rPr>
-          <w:rFonts w:ascii="Bookman Old Style" w:hAnsi="Bookman Old Style"/>
-          <w:sz w:val="20"/>
-          <w:szCs w:val="20"/>
-        </w:rPr>
-        <w:t>logMessage</w:t>
-      </w:r>
-      <w:proofErr w:type="spellEnd"/>
-      <w:r>
-        <w:rPr>
-          <w:rFonts w:ascii="Bookman Old Style" w:hAnsi="Bookman Old Style"/>
-          <w:sz w:val="20"/>
-          <w:szCs w:val="20"/>
-        </w:rPr>
-        <w:t>(message){</w:t>
-      </w:r>
-    </w:p>
-    <w:p>
-      <w:pPr>
-        <w:rPr>
-          <w:rFonts w:ascii="Bookman Old Style" w:hAnsi="Bookman Old Style"/>
-          <w:sz w:val="20"/>
-          <w:szCs w:val="20"/>
-        </w:rPr>
-      </w:pPr>
-      <w:r>
-        <w:rPr>
-          <w:rFonts w:ascii="Bookman Old Style" w:hAnsi="Bookman Old Style"/>
-          <w:sz w:val="20"/>
-          <w:szCs w:val="20"/>
-        </w:rPr>
-        <w:tab/>
-      </w:r>
-      <w:proofErr w:type="gramStart"/>
-      <w:r>
-        <w:rPr>
-          <w:rFonts w:ascii="Bookman Old Style" w:hAnsi="Bookman Old Style"/>
-          <w:sz w:val="20"/>
-          <w:szCs w:val="20"/>
-        </w:rPr>
-        <w:t>console.log(</w:t>
-      </w:r>
-      <w:proofErr w:type="gramEnd"/>
-      <w:r>
-        <w:rPr>
-          <w:rFonts w:ascii="Bookman Old Style" w:hAnsi="Bookman Old Style"/>
-          <w:sz w:val="20"/>
-          <w:szCs w:val="20"/>
-        </w:rPr>
-        <w:t>message);</w:t>
-      </w:r>
-    </w:p>
-    <w:p>
-      <w:pPr>
-        <w:rPr>
-          <w:rFonts w:ascii="Bookman Old Style" w:hAnsi="Bookman Old Style"/>
-          <w:sz w:val="20"/>
-          <w:szCs w:val="20"/>
-        </w:rPr>
-      </w:pPr>
-      <w:r>
-        <w:rPr>
-          <w:rFonts w:ascii="Bookman Old Style" w:hAnsi="Bookman Old Style"/>
-          <w:sz w:val="20"/>
-          <w:szCs w:val="20"/>
-        </w:rPr>
-        <w:lastRenderedPageBreak/>
-        <w:t>}</w:t>
-      </w:r>
     </w:p>
     <w:p>
       <w:pPr>

</xml_diff>